<commit_message>
Module1-Admission easier and best submission
</commit_message>
<xml_diff>
--- a/project/CMPS350-Project-Phase1-Report-Module1-Admission.docx
+++ b/project/CMPS350-Project-Phase1-Report-Module1-Admission.docx
@@ -1,6 +1,6 @@
 
 <file path=word/document.xml><?xml version="1.0" encoding="utf-8"?>
-<w:document xmlns:wpc="http://schemas.microsoft.com/office/word/2010/wordprocessingCanvas" xmlns:cx="http://schemas.microsoft.com/office/drawing/2014/chartex" xmlns:cx1="http://schemas.microsoft.com/office/drawing/2015/9/8/chartex" xmlns:cx2="http://schemas.microsoft.com/office/drawing/2015/10/21/chartex" xmlns:cx3="http://schemas.microsoft.com/office/drawing/2016/5/9/chartex" xmlns:cx4="http://schemas.microsoft.com/office/drawing/2016/5/10/chartex" xmlns:cx5="http://schemas.microsoft.com/office/drawing/2016/5/11/chartex" xmlns:cx6="http://schemas.microsoft.com/office/drawing/2016/5/12/chartex" xmlns:cx7="http://schemas.microsoft.com/office/drawing/2016/5/13/chartex" xmlns:cx8="http://schemas.microsoft.com/office/drawing/2016/5/14/chartex" xmlns:mc="http://schemas.openxmlformats.org/markup-compatibility/2006" xmlns:aink="http://schemas.microsoft.com/office/drawing/2016/ink" xmlns:am3d="http://schemas.microsoft.com/office/drawing/2017/model3d" xmlns:o="urn:schemas-microsoft-com:office:office" xmlns:r="http://schemas.openxmlformats.org/officeDocument/2006/relationships" xmlns:m="http://schemas.openxmlformats.org/officeDocument/2006/math" xmlns:v="urn:schemas-microsoft-com:vml" xmlns:wp14="http://schemas.microsoft.com/office/word/2010/wordprocessingDrawing" xmlns:wp="http://schemas.openxmlformats.org/drawingml/2006/wordprocessingDrawing" xmlns:w10="urn:schemas-microsoft-com:office:word" xmlns:w="http://schemas.openxmlformats.org/wordprocessingml/2006/main" xmlns:w14="http://schemas.microsoft.com/office/word/2010/wordml" xmlns:w15="http://schemas.microsoft.com/office/word/2012/wordml" xmlns:w16cex="http://schemas.microsoft.com/office/word/2018/wordml/cex" xmlns:w16cid="http://schemas.microsoft.com/office/word/2016/wordml/cid" xmlns:w16="http://schemas.microsoft.com/office/word/2018/wordml" xmlns:w16se="http://schemas.microsoft.com/office/word/2015/wordml/symex" xmlns:wpg="http://schemas.microsoft.com/office/word/2010/wordprocessingGroup" xmlns:wpi="http://schemas.microsoft.com/office/word/2010/wordprocessingInk" xmlns:wne="http://schemas.microsoft.com/office/word/2006/wordml" xmlns:wps="http://schemas.microsoft.com/office/word/2010/wordprocessingShape" mc:Ignorable="w14 w15 w16se w16cid w16 w16cex wp14">
+<w:document xmlns:wpc="http://schemas.microsoft.com/office/word/2010/wordprocessingCanvas" xmlns:cx="http://schemas.microsoft.com/office/drawing/2014/chartex" xmlns:cx1="http://schemas.microsoft.com/office/drawing/2015/9/8/chartex" xmlns:cx2="http://schemas.microsoft.com/office/drawing/2015/10/21/chartex" xmlns:cx3="http://schemas.microsoft.com/office/drawing/2016/5/9/chartex" xmlns:cx4="http://schemas.microsoft.com/office/drawing/2016/5/10/chartex" xmlns:cx5="http://schemas.microsoft.com/office/drawing/2016/5/11/chartex" xmlns:cx6="http://schemas.microsoft.com/office/drawing/2016/5/12/chartex" xmlns:cx7="http://schemas.microsoft.com/office/drawing/2016/5/13/chartex" xmlns:cx8="http://schemas.microsoft.com/office/drawing/2016/5/14/chartex" xmlns:mc="http://schemas.openxmlformats.org/markup-compatibility/2006" xmlns:aink="http://schemas.microsoft.com/office/drawing/2016/ink" xmlns:am3d="http://schemas.microsoft.com/office/drawing/2017/model3d" xmlns:o="urn:schemas-microsoft-com:office:office" xmlns:r="http://schemas.openxmlformats.org/officeDocument/2006/relationships" xmlns:m="http://schemas.openxmlformats.org/officeDocument/2006/math" xmlns:v="urn:schemas-microsoft-com:vml" xmlns:wp14="http://schemas.microsoft.com/office/word/2010/wordprocessingDrawing" xmlns:wp="http://schemas.openxmlformats.org/drawingml/2006/wordprocessingDrawing" xmlns:w10="urn:schemas-microsoft-com:office:word" xmlns:w="http://schemas.openxmlformats.org/wordprocessingml/2006/main" xmlns:w14="http://schemas.microsoft.com/office/word/2010/wordml" xmlns:w15="http://schemas.microsoft.com/office/word/2012/wordml" xmlns:w16cex="http://schemas.microsoft.com/office/word/2018/wordml/cex" xmlns:w16cid="http://schemas.microsoft.com/office/word/2016/wordml/cid" xmlns:w16="http://schemas.microsoft.com/office/word/2018/wordml" xmlns:w16sdtdh="http://schemas.microsoft.com/office/word/2020/wordml/sdtdatahash" xmlns:w16se="http://schemas.microsoft.com/office/word/2015/wordml/symex" xmlns:wpg="http://schemas.microsoft.com/office/word/2010/wordprocessingGroup" xmlns:wpi="http://schemas.microsoft.com/office/word/2010/wordprocessingInk" xmlns:wne="http://schemas.microsoft.com/office/word/2006/wordml" xmlns:wps="http://schemas.microsoft.com/office/word/2010/wordprocessingShape" mc:Ignorable="w14 w15 w16se w16cid w16 w16cex w16sdtdh wp14">
   <w:body>
     <w:p>
       <w:pPr>
@@ -750,27 +750,7 @@
                 <w:sz w:val="24"/>
                 <w:szCs w:val="24"/>
               </w:rPr>
-              <w:t>Student1 full name (</w:t>
-            </w:r>
-            <w:proofErr w:type="spellStart"/>
-            <w:r>
-              <w:rPr>
-                <w:bCs/>
-                <w:color w:val="auto"/>
-                <w:sz w:val="24"/>
-                <w:szCs w:val="24"/>
-              </w:rPr>
-              <w:t>StudentId</w:t>
-            </w:r>
-            <w:proofErr w:type="spellEnd"/>
-            <w:r>
-              <w:rPr>
-                <w:bCs/>
-                <w:color w:val="auto"/>
-                <w:sz w:val="24"/>
-                <w:szCs w:val="24"/>
-              </w:rPr>
-              <w:t>)</w:t>
+              <w:t>Student1 full name (StudentId)</w:t>
             </w:r>
           </w:p>
           <w:p>
@@ -792,27 +772,7 @@
                 <w:sz w:val="24"/>
                 <w:szCs w:val="24"/>
               </w:rPr>
-              <w:t>Student2 full name (</w:t>
-            </w:r>
-            <w:proofErr w:type="spellStart"/>
-            <w:r>
-              <w:rPr>
-                <w:bCs/>
-                <w:color w:val="auto"/>
-                <w:sz w:val="24"/>
-                <w:szCs w:val="24"/>
-              </w:rPr>
-              <w:t>StudentId</w:t>
-            </w:r>
-            <w:proofErr w:type="spellEnd"/>
-            <w:r>
-              <w:rPr>
-                <w:bCs/>
-                <w:color w:val="auto"/>
-                <w:sz w:val="24"/>
-                <w:szCs w:val="24"/>
-              </w:rPr>
-              <w:t>)</w:t>
+              <w:t>Student2 full name (StudentId)</w:t>
             </w:r>
           </w:p>
           <w:p>
@@ -834,27 +794,7 @@
                 <w:sz w:val="24"/>
                 <w:szCs w:val="24"/>
               </w:rPr>
-              <w:t>Student3 full name (</w:t>
-            </w:r>
-            <w:proofErr w:type="spellStart"/>
-            <w:r>
-              <w:rPr>
-                <w:bCs/>
-                <w:color w:val="auto"/>
-                <w:sz w:val="24"/>
-                <w:szCs w:val="24"/>
-              </w:rPr>
-              <w:t>StudentId</w:t>
-            </w:r>
-            <w:proofErr w:type="spellEnd"/>
-            <w:r>
-              <w:rPr>
-                <w:bCs/>
-                <w:color w:val="auto"/>
-                <w:sz w:val="24"/>
-                <w:szCs w:val="24"/>
-              </w:rPr>
-              <w:t>)</w:t>
+              <w:t>Student3 full name (StudentId)</w:t>
             </w:r>
           </w:p>
           <w:p>
@@ -2037,7 +1977,7 @@
               <w:jc w:val="center"/>
             </w:pPr>
             <w:r>
-              <w:t>12</w:t>
+              <w:t>9</w:t>
             </w:r>
           </w:p>
         </w:tc>
@@ -2123,7 +2063,7 @@
               <w:jc w:val="center"/>
             </w:pPr>
             <w:r>
-              <w:t>12</w:t>
+              <w:t>9</w:t>
             </w:r>
           </w:p>
         </w:tc>
@@ -2190,9 +2130,13 @@
               <w:spacing w:after="0" w:line="259" w:lineRule="auto"/>
               <w:ind w:left="13" w:right="0" w:hanging="11"/>
               <w:jc w:val="left"/>
-            </w:pPr>
-            <w:r>
-              <w:t>Applications summary report</w:t>
+              <w:rPr>
+                <w:b/>
+                <w:bCs/>
+              </w:rPr>
+            </w:pPr>
+            <w:r>
+              <w:t>Tests (list, add, delete)</w:t>
             </w:r>
           </w:p>
         </w:tc>
@@ -2208,7 +2152,7 @@
               <w:jc w:val="center"/>
             </w:pPr>
             <w:r>
-              <w:t>9</w:t>
+              <w:t>6</w:t>
             </w:r>
           </w:p>
         </w:tc>
@@ -2278,14 +2222,14 @@
               <w:jc w:val="left"/>
             </w:pPr>
             <w:r>
-              <w:t>Overall App design and navigation</w:t>
+              <w:t>Applications summary report</w:t>
             </w:r>
           </w:p>
         </w:tc>
         <w:tc>
           <w:tcPr>
             <w:tcW w:w="600" w:type="dxa"/>
-            <w:vAlign w:val="bottom"/>
+            <w:vAlign w:val="center"/>
           </w:tcPr>
           <w:p>
             <w:pPr>
@@ -2294,7 +2238,7 @@
               <w:jc w:val="center"/>
             </w:pPr>
             <w:r>
-              <w:t>8</w:t>
+              <w:t>9</w:t>
             </w:r>
           </w:p>
         </w:tc>
@@ -2337,6 +2281,102 @@
       </w:tr>
       <w:tr>
         <w:trPr>
+          <w:trHeight w:val="349"/>
+        </w:trPr>
+        <w:tc>
+          <w:tcPr>
+            <w:tcW w:w="269" w:type="dxa"/>
+          </w:tcPr>
+          <w:p>
+            <w:pPr>
+              <w:spacing w:after="0" w:line="259" w:lineRule="auto"/>
+              <w:ind w:left="13" w:right="0" w:hanging="11"/>
+              <w:jc w:val="left"/>
+            </w:pPr>
+          </w:p>
+        </w:tc>
+        <w:tc>
+          <w:tcPr>
+            <w:tcW w:w="3343" w:type="dxa"/>
+            <w:vAlign w:val="center"/>
+          </w:tcPr>
+          <w:p>
+            <w:pPr>
+              <w:spacing w:after="0" w:line="259" w:lineRule="auto"/>
+              <w:ind w:left="13" w:right="0" w:hanging="11"/>
+              <w:jc w:val="left"/>
+            </w:pPr>
+            <w:r>
+              <w:t>Overall App design and navigation</w:t>
+            </w:r>
+          </w:p>
+          <w:p>
+            <w:pPr>
+              <w:spacing w:after="0" w:line="259" w:lineRule="auto"/>
+              <w:ind w:left="13" w:right="0" w:hanging="11"/>
+              <w:jc w:val="left"/>
+            </w:pPr>
+            <w:r>
+              <w:t>Overall code quality</w:t>
+            </w:r>
+          </w:p>
+        </w:tc>
+        <w:tc>
+          <w:tcPr>
+            <w:tcW w:w="600" w:type="dxa"/>
+            <w:vAlign w:val="bottom"/>
+          </w:tcPr>
+          <w:p>
+            <w:pPr>
+              <w:spacing w:after="0" w:line="259" w:lineRule="auto"/>
+              <w:ind w:left="0" w:right="41" w:firstLine="0"/>
+              <w:jc w:val="center"/>
+            </w:pPr>
+            <w:r>
+              <w:t>8</w:t>
+            </w:r>
+          </w:p>
+        </w:tc>
+        <w:tc>
+          <w:tcPr>
+            <w:tcW w:w="1028" w:type="dxa"/>
+          </w:tcPr>
+          <w:p>
+            <w:pPr>
+              <w:spacing w:after="0" w:line="259" w:lineRule="auto"/>
+              <w:ind w:left="132" w:right="0" w:firstLine="0"/>
+              <w:jc w:val="center"/>
+            </w:pPr>
+          </w:p>
+        </w:tc>
+        <w:tc>
+          <w:tcPr>
+            <w:tcW w:w="4111" w:type="dxa"/>
+          </w:tcPr>
+          <w:p>
+            <w:pPr>
+              <w:spacing w:after="0" w:line="259" w:lineRule="auto"/>
+              <w:ind w:left="100" w:right="0" w:firstLine="0"/>
+              <w:jc w:val="left"/>
+            </w:pPr>
+          </w:p>
+        </w:tc>
+        <w:tc>
+          <w:tcPr>
+            <w:tcW w:w="850" w:type="dxa"/>
+          </w:tcPr>
+          <w:p>
+            <w:pPr>
+              <w:spacing w:after="0" w:line="259" w:lineRule="auto"/>
+              <w:ind w:left="100" w:right="0" w:firstLine="0"/>
+              <w:jc w:val="left"/>
+            </w:pPr>
+          </w:p>
+        </w:tc>
+      </w:tr>
+      <w:tr>
+        <w:trPr>
+          <w:cnfStyle w:val="000000100000" w:firstRow="0" w:lastRow="0" w:firstColumn="0" w:lastColumn="0" w:oddVBand="0" w:evenVBand="0" w:oddHBand="1" w:evenHBand="0" w:firstRowFirstColumn="0" w:firstRowLastColumn="0" w:lastRowFirstColumn="0" w:lastRowLastColumn="0"/>
           <w:trHeight w:val="349"/>
         </w:trPr>
         <w:tc>
@@ -2440,7 +2480,6 @@
       </w:tr>
       <w:tr>
         <w:trPr>
-          <w:cnfStyle w:val="000000100000" w:firstRow="0" w:lastRow="0" w:firstColumn="0" w:lastColumn="0" w:oddVBand="0" w:evenVBand="0" w:oddHBand="1" w:evenHBand="0" w:firstRowFirstColumn="0" w:firstRowLastColumn="0" w:lastRowFirstColumn="0" w:lastRowLastColumn="0"/>
           <w:trHeight w:val="349"/>
         </w:trPr>
         <w:tc>
@@ -2531,6 +2570,7 @@
       </w:tr>
       <w:tr>
         <w:trPr>
+          <w:cnfStyle w:val="000000100000" w:firstRow="0" w:lastRow="0" w:firstColumn="0" w:lastColumn="0" w:oddVBand="0" w:evenVBand="0" w:oddHBand="1" w:evenHBand="0" w:firstRowFirstColumn="0" w:firstRowLastColumn="0" w:lastRowFirstColumn="0" w:lastRowLastColumn="0"/>
           <w:trHeight w:val="349"/>
         </w:trPr>
         <w:tc>
@@ -2658,7 +2698,6 @@
       </w:tr>
       <w:tr>
         <w:trPr>
-          <w:cnfStyle w:val="000000100000" w:firstRow="0" w:lastRow="0" w:firstColumn="0" w:lastColumn="0" w:oddVBand="0" w:evenVBand="0" w:oddHBand="1" w:evenHBand="0" w:firstRowFirstColumn="0" w:firstRowLastColumn="0" w:lastRowFirstColumn="0" w:lastRowLastColumn="0"/>
           <w:trHeight w:val="223"/>
         </w:trPr>
         <w:tc>
@@ -2759,6 +2798,7 @@
       </w:tr>
       <w:tr>
         <w:trPr>
+          <w:cnfStyle w:val="000000100000" w:firstRow="0" w:lastRow="0" w:firstColumn="0" w:lastColumn="0" w:oddVBand="0" w:evenVBand="0" w:oddHBand="1" w:evenHBand="0" w:firstRowFirstColumn="0" w:firstRowLastColumn="0" w:lastRowFirstColumn="0" w:lastRowLastColumn="0"/>
           <w:trHeight w:val="466"/>
         </w:trPr>
         <w:tc>
@@ -3274,7 +3314,7 @@
 </file>
 
 <file path=word/endnotes.xml><?xml version="1.0" encoding="utf-8"?>
-<w:endnotes xmlns:wpc="http://schemas.microsoft.com/office/word/2010/wordprocessingCanvas" xmlns:cx="http://schemas.microsoft.com/office/drawing/2014/chartex" xmlns:cx1="http://schemas.microsoft.com/office/drawing/2015/9/8/chartex" xmlns:cx2="http://schemas.microsoft.com/office/drawing/2015/10/21/chartex" xmlns:cx3="http://schemas.microsoft.com/office/drawing/2016/5/9/chartex" xmlns:cx4="http://schemas.microsoft.com/office/drawing/2016/5/10/chartex" xmlns:cx5="http://schemas.microsoft.com/office/drawing/2016/5/11/chartex" xmlns:cx6="http://schemas.microsoft.com/office/drawing/2016/5/12/chartex" xmlns:cx7="http://schemas.microsoft.com/office/drawing/2016/5/13/chartex" xmlns:cx8="http://schemas.microsoft.com/office/drawing/2016/5/14/chartex" xmlns:mc="http://schemas.openxmlformats.org/markup-compatibility/2006" xmlns:aink="http://schemas.microsoft.com/office/drawing/2016/ink" xmlns:am3d="http://schemas.microsoft.com/office/drawing/2017/model3d" xmlns:o="urn:schemas-microsoft-com:office:office" xmlns:r="http://schemas.openxmlformats.org/officeDocument/2006/relationships" xmlns:m="http://schemas.openxmlformats.org/officeDocument/2006/math" xmlns:v="urn:schemas-microsoft-com:vml" xmlns:wp14="http://schemas.microsoft.com/office/word/2010/wordprocessingDrawing" xmlns:wp="http://schemas.openxmlformats.org/drawingml/2006/wordprocessingDrawing" xmlns:w10="urn:schemas-microsoft-com:office:word" xmlns:w="http://schemas.openxmlformats.org/wordprocessingml/2006/main" xmlns:w14="http://schemas.microsoft.com/office/word/2010/wordml" xmlns:w15="http://schemas.microsoft.com/office/word/2012/wordml" xmlns:w16cex="http://schemas.microsoft.com/office/word/2018/wordml/cex" xmlns:w16cid="http://schemas.microsoft.com/office/word/2016/wordml/cid" xmlns:w16="http://schemas.microsoft.com/office/word/2018/wordml" xmlns:w16se="http://schemas.microsoft.com/office/word/2015/wordml/symex" xmlns:wpg="http://schemas.microsoft.com/office/word/2010/wordprocessingGroup" xmlns:wpi="http://schemas.microsoft.com/office/word/2010/wordprocessingInk" xmlns:wne="http://schemas.microsoft.com/office/word/2006/wordml" xmlns:wps="http://schemas.microsoft.com/office/word/2010/wordprocessingShape" mc:Ignorable="w14 w15 w16se w16cid w16 w16cex wp14">
+<w:endnotes xmlns:wpc="http://schemas.microsoft.com/office/word/2010/wordprocessingCanvas" xmlns:cx="http://schemas.microsoft.com/office/drawing/2014/chartex" xmlns:cx1="http://schemas.microsoft.com/office/drawing/2015/9/8/chartex" xmlns:cx2="http://schemas.microsoft.com/office/drawing/2015/10/21/chartex" xmlns:cx3="http://schemas.microsoft.com/office/drawing/2016/5/9/chartex" xmlns:cx4="http://schemas.microsoft.com/office/drawing/2016/5/10/chartex" xmlns:cx5="http://schemas.microsoft.com/office/drawing/2016/5/11/chartex" xmlns:cx6="http://schemas.microsoft.com/office/drawing/2016/5/12/chartex" xmlns:cx7="http://schemas.microsoft.com/office/drawing/2016/5/13/chartex" xmlns:cx8="http://schemas.microsoft.com/office/drawing/2016/5/14/chartex" xmlns:mc="http://schemas.openxmlformats.org/markup-compatibility/2006" xmlns:aink="http://schemas.microsoft.com/office/drawing/2016/ink" xmlns:am3d="http://schemas.microsoft.com/office/drawing/2017/model3d" xmlns:o="urn:schemas-microsoft-com:office:office" xmlns:r="http://schemas.openxmlformats.org/officeDocument/2006/relationships" xmlns:m="http://schemas.openxmlformats.org/officeDocument/2006/math" xmlns:v="urn:schemas-microsoft-com:vml" xmlns:wp14="http://schemas.microsoft.com/office/word/2010/wordprocessingDrawing" xmlns:wp="http://schemas.openxmlformats.org/drawingml/2006/wordprocessingDrawing" xmlns:w10="urn:schemas-microsoft-com:office:word" xmlns:w="http://schemas.openxmlformats.org/wordprocessingml/2006/main" xmlns:w14="http://schemas.microsoft.com/office/word/2010/wordml" xmlns:w15="http://schemas.microsoft.com/office/word/2012/wordml" xmlns:w16cex="http://schemas.microsoft.com/office/word/2018/wordml/cex" xmlns:w16cid="http://schemas.microsoft.com/office/word/2016/wordml/cid" xmlns:w16="http://schemas.microsoft.com/office/word/2018/wordml" xmlns:w16sdtdh="http://schemas.microsoft.com/office/word/2020/wordml/sdtdatahash" xmlns:w16se="http://schemas.microsoft.com/office/word/2015/wordml/symex" xmlns:wpg="http://schemas.microsoft.com/office/word/2010/wordprocessingGroup" xmlns:wpi="http://schemas.microsoft.com/office/word/2010/wordprocessingInk" xmlns:wne="http://schemas.microsoft.com/office/word/2006/wordml" xmlns:wps="http://schemas.microsoft.com/office/word/2010/wordprocessingShape" mc:Ignorable="w14 w15 w16se w16cid w16 w16cex w16sdtdh wp14">
   <w:endnote w:type="separator" w:id="-1">
     <w:p>
       <w:pPr>
@@ -3306,7 +3346,7 @@
 </file>
 
 <file path=word/footer1.xml><?xml version="1.0" encoding="utf-8"?>
-<w:ftr xmlns:wpc="http://schemas.microsoft.com/office/word/2010/wordprocessingCanvas" xmlns:cx="http://schemas.microsoft.com/office/drawing/2014/chartex" xmlns:cx1="http://schemas.microsoft.com/office/drawing/2015/9/8/chartex" xmlns:cx2="http://schemas.microsoft.com/office/drawing/2015/10/21/chartex" xmlns:cx3="http://schemas.microsoft.com/office/drawing/2016/5/9/chartex" xmlns:cx4="http://schemas.microsoft.com/office/drawing/2016/5/10/chartex" xmlns:cx5="http://schemas.microsoft.com/office/drawing/2016/5/11/chartex" xmlns:cx6="http://schemas.microsoft.com/office/drawing/2016/5/12/chartex" xmlns:cx7="http://schemas.microsoft.com/office/drawing/2016/5/13/chartex" xmlns:cx8="http://schemas.microsoft.com/office/drawing/2016/5/14/chartex" xmlns:mc="http://schemas.openxmlformats.org/markup-compatibility/2006" xmlns:aink="http://schemas.microsoft.com/office/drawing/2016/ink" xmlns:am3d="http://schemas.microsoft.com/office/drawing/2017/model3d" xmlns:o="urn:schemas-microsoft-com:office:office" xmlns:r="http://schemas.openxmlformats.org/officeDocument/2006/relationships" xmlns:m="http://schemas.openxmlformats.org/officeDocument/2006/math" xmlns:v="urn:schemas-microsoft-com:vml" xmlns:wp14="http://schemas.microsoft.com/office/word/2010/wordprocessingDrawing" xmlns:wp="http://schemas.openxmlformats.org/drawingml/2006/wordprocessingDrawing" xmlns:w10="urn:schemas-microsoft-com:office:word" xmlns:w="http://schemas.openxmlformats.org/wordprocessingml/2006/main" xmlns:w14="http://schemas.microsoft.com/office/word/2010/wordml" xmlns:w15="http://schemas.microsoft.com/office/word/2012/wordml" xmlns:w16cex="http://schemas.microsoft.com/office/word/2018/wordml/cex" xmlns:w16cid="http://schemas.microsoft.com/office/word/2016/wordml/cid" xmlns:w16="http://schemas.microsoft.com/office/word/2018/wordml" xmlns:w16se="http://schemas.microsoft.com/office/word/2015/wordml/symex" xmlns:wpg="http://schemas.microsoft.com/office/word/2010/wordprocessingGroup" xmlns:wpi="http://schemas.microsoft.com/office/word/2010/wordprocessingInk" xmlns:wne="http://schemas.microsoft.com/office/word/2006/wordml" xmlns:wps="http://schemas.microsoft.com/office/word/2010/wordprocessingShape" mc:Ignorable="w14 w15 w16se w16cid w16 w16cex wp14">
+<w:ftr xmlns:wpc="http://schemas.microsoft.com/office/word/2010/wordprocessingCanvas" xmlns:cx="http://schemas.microsoft.com/office/drawing/2014/chartex" xmlns:cx1="http://schemas.microsoft.com/office/drawing/2015/9/8/chartex" xmlns:cx2="http://schemas.microsoft.com/office/drawing/2015/10/21/chartex" xmlns:cx3="http://schemas.microsoft.com/office/drawing/2016/5/9/chartex" xmlns:cx4="http://schemas.microsoft.com/office/drawing/2016/5/10/chartex" xmlns:cx5="http://schemas.microsoft.com/office/drawing/2016/5/11/chartex" xmlns:cx6="http://schemas.microsoft.com/office/drawing/2016/5/12/chartex" xmlns:cx7="http://schemas.microsoft.com/office/drawing/2016/5/13/chartex" xmlns:cx8="http://schemas.microsoft.com/office/drawing/2016/5/14/chartex" xmlns:mc="http://schemas.openxmlformats.org/markup-compatibility/2006" xmlns:aink="http://schemas.microsoft.com/office/drawing/2016/ink" xmlns:am3d="http://schemas.microsoft.com/office/drawing/2017/model3d" xmlns:o="urn:schemas-microsoft-com:office:office" xmlns:r="http://schemas.openxmlformats.org/officeDocument/2006/relationships" xmlns:m="http://schemas.openxmlformats.org/officeDocument/2006/math" xmlns:v="urn:schemas-microsoft-com:vml" xmlns:wp14="http://schemas.microsoft.com/office/word/2010/wordprocessingDrawing" xmlns:wp="http://schemas.openxmlformats.org/drawingml/2006/wordprocessingDrawing" xmlns:w10="urn:schemas-microsoft-com:office:word" xmlns:w="http://schemas.openxmlformats.org/wordprocessingml/2006/main" xmlns:w14="http://schemas.microsoft.com/office/word/2010/wordml" xmlns:w15="http://schemas.microsoft.com/office/word/2012/wordml" xmlns:w16cex="http://schemas.microsoft.com/office/word/2018/wordml/cex" xmlns:w16cid="http://schemas.microsoft.com/office/word/2016/wordml/cid" xmlns:w16="http://schemas.microsoft.com/office/word/2018/wordml" xmlns:w16sdtdh="http://schemas.microsoft.com/office/word/2020/wordml/sdtdatahash" xmlns:w16se="http://schemas.microsoft.com/office/word/2015/wordml/symex" xmlns:wpg="http://schemas.microsoft.com/office/word/2010/wordprocessingGroup" xmlns:wpi="http://schemas.microsoft.com/office/word/2010/wordprocessingInk" xmlns:wne="http://schemas.microsoft.com/office/word/2006/wordml" xmlns:wps="http://schemas.microsoft.com/office/word/2010/wordprocessingShape" mc:Ignorable="w14 w15 w16se w16cid w16 w16cex w16sdtdh wp14">
   <w:p>
     <w:pPr>
       <w:spacing w:after="0" w:line="259" w:lineRule="auto"/>
@@ -3352,7 +3392,7 @@
 </file>
 
 <file path=word/footer2.xml><?xml version="1.0" encoding="utf-8"?>
-<w:ftr xmlns:wpc="http://schemas.microsoft.com/office/word/2010/wordprocessingCanvas" xmlns:cx="http://schemas.microsoft.com/office/drawing/2014/chartex" xmlns:cx1="http://schemas.microsoft.com/office/drawing/2015/9/8/chartex" xmlns:cx2="http://schemas.microsoft.com/office/drawing/2015/10/21/chartex" xmlns:cx3="http://schemas.microsoft.com/office/drawing/2016/5/9/chartex" xmlns:cx4="http://schemas.microsoft.com/office/drawing/2016/5/10/chartex" xmlns:cx5="http://schemas.microsoft.com/office/drawing/2016/5/11/chartex" xmlns:cx6="http://schemas.microsoft.com/office/drawing/2016/5/12/chartex" xmlns:cx7="http://schemas.microsoft.com/office/drawing/2016/5/13/chartex" xmlns:cx8="http://schemas.microsoft.com/office/drawing/2016/5/14/chartex" xmlns:mc="http://schemas.openxmlformats.org/markup-compatibility/2006" xmlns:aink="http://schemas.microsoft.com/office/drawing/2016/ink" xmlns:am3d="http://schemas.microsoft.com/office/drawing/2017/model3d" xmlns:o="urn:schemas-microsoft-com:office:office" xmlns:r="http://schemas.openxmlformats.org/officeDocument/2006/relationships" xmlns:m="http://schemas.openxmlformats.org/officeDocument/2006/math" xmlns:v="urn:schemas-microsoft-com:vml" xmlns:wp14="http://schemas.microsoft.com/office/word/2010/wordprocessingDrawing" xmlns:wp="http://schemas.openxmlformats.org/drawingml/2006/wordprocessingDrawing" xmlns:w10="urn:schemas-microsoft-com:office:word" xmlns:w="http://schemas.openxmlformats.org/wordprocessingml/2006/main" xmlns:w14="http://schemas.microsoft.com/office/word/2010/wordml" xmlns:w15="http://schemas.microsoft.com/office/word/2012/wordml" xmlns:w16cex="http://schemas.microsoft.com/office/word/2018/wordml/cex" xmlns:w16cid="http://schemas.microsoft.com/office/word/2016/wordml/cid" xmlns:w16="http://schemas.microsoft.com/office/word/2018/wordml" xmlns:w16se="http://schemas.microsoft.com/office/word/2015/wordml/symex" xmlns:wpg="http://schemas.microsoft.com/office/word/2010/wordprocessingGroup" xmlns:wpi="http://schemas.microsoft.com/office/word/2010/wordprocessingInk" xmlns:wne="http://schemas.microsoft.com/office/word/2006/wordml" xmlns:wps="http://schemas.microsoft.com/office/word/2010/wordprocessingShape" mc:Ignorable="w14 w15 w16se w16cid w16 w16cex wp14">
+<w:ftr xmlns:wpc="http://schemas.microsoft.com/office/word/2010/wordprocessingCanvas" xmlns:cx="http://schemas.microsoft.com/office/drawing/2014/chartex" xmlns:cx1="http://schemas.microsoft.com/office/drawing/2015/9/8/chartex" xmlns:cx2="http://schemas.microsoft.com/office/drawing/2015/10/21/chartex" xmlns:cx3="http://schemas.microsoft.com/office/drawing/2016/5/9/chartex" xmlns:cx4="http://schemas.microsoft.com/office/drawing/2016/5/10/chartex" xmlns:cx5="http://schemas.microsoft.com/office/drawing/2016/5/11/chartex" xmlns:cx6="http://schemas.microsoft.com/office/drawing/2016/5/12/chartex" xmlns:cx7="http://schemas.microsoft.com/office/drawing/2016/5/13/chartex" xmlns:cx8="http://schemas.microsoft.com/office/drawing/2016/5/14/chartex" xmlns:mc="http://schemas.openxmlformats.org/markup-compatibility/2006" xmlns:aink="http://schemas.microsoft.com/office/drawing/2016/ink" xmlns:am3d="http://schemas.microsoft.com/office/drawing/2017/model3d" xmlns:o="urn:schemas-microsoft-com:office:office" xmlns:r="http://schemas.openxmlformats.org/officeDocument/2006/relationships" xmlns:m="http://schemas.openxmlformats.org/officeDocument/2006/math" xmlns:v="urn:schemas-microsoft-com:vml" xmlns:wp14="http://schemas.microsoft.com/office/word/2010/wordprocessingDrawing" xmlns:wp="http://schemas.openxmlformats.org/drawingml/2006/wordprocessingDrawing" xmlns:w10="urn:schemas-microsoft-com:office:word" xmlns:w="http://schemas.openxmlformats.org/wordprocessingml/2006/main" xmlns:w14="http://schemas.microsoft.com/office/word/2010/wordml" xmlns:w15="http://schemas.microsoft.com/office/word/2012/wordml" xmlns:w16cex="http://schemas.microsoft.com/office/word/2018/wordml/cex" xmlns:w16cid="http://schemas.microsoft.com/office/word/2016/wordml/cid" xmlns:w16="http://schemas.microsoft.com/office/word/2018/wordml" xmlns:w16sdtdh="http://schemas.microsoft.com/office/word/2020/wordml/sdtdatahash" xmlns:w16se="http://schemas.microsoft.com/office/word/2015/wordml/symex" xmlns:wpg="http://schemas.microsoft.com/office/word/2010/wordprocessingGroup" xmlns:wpi="http://schemas.microsoft.com/office/word/2010/wordprocessingInk" xmlns:wne="http://schemas.microsoft.com/office/word/2006/wordml" xmlns:wps="http://schemas.microsoft.com/office/word/2010/wordprocessingShape" mc:Ignorable="w14 w15 w16se w16cid w16 w16cex w16sdtdh wp14">
   <w:p>
     <w:pPr>
       <w:spacing w:after="0" w:line="259" w:lineRule="auto"/>
@@ -3399,7 +3439,7 @@
 </file>
 
 <file path=word/footer3.xml><?xml version="1.0" encoding="utf-8"?>
-<w:ftr xmlns:wpc="http://schemas.microsoft.com/office/word/2010/wordprocessingCanvas" xmlns:cx="http://schemas.microsoft.com/office/drawing/2014/chartex" xmlns:cx1="http://schemas.microsoft.com/office/drawing/2015/9/8/chartex" xmlns:cx2="http://schemas.microsoft.com/office/drawing/2015/10/21/chartex" xmlns:cx3="http://schemas.microsoft.com/office/drawing/2016/5/9/chartex" xmlns:cx4="http://schemas.microsoft.com/office/drawing/2016/5/10/chartex" xmlns:cx5="http://schemas.microsoft.com/office/drawing/2016/5/11/chartex" xmlns:cx6="http://schemas.microsoft.com/office/drawing/2016/5/12/chartex" xmlns:cx7="http://schemas.microsoft.com/office/drawing/2016/5/13/chartex" xmlns:cx8="http://schemas.microsoft.com/office/drawing/2016/5/14/chartex" xmlns:mc="http://schemas.openxmlformats.org/markup-compatibility/2006" xmlns:aink="http://schemas.microsoft.com/office/drawing/2016/ink" xmlns:am3d="http://schemas.microsoft.com/office/drawing/2017/model3d" xmlns:o="urn:schemas-microsoft-com:office:office" xmlns:r="http://schemas.openxmlformats.org/officeDocument/2006/relationships" xmlns:m="http://schemas.openxmlformats.org/officeDocument/2006/math" xmlns:v="urn:schemas-microsoft-com:vml" xmlns:wp14="http://schemas.microsoft.com/office/word/2010/wordprocessingDrawing" xmlns:wp="http://schemas.openxmlformats.org/drawingml/2006/wordprocessingDrawing" xmlns:w10="urn:schemas-microsoft-com:office:word" xmlns:w="http://schemas.openxmlformats.org/wordprocessingml/2006/main" xmlns:w14="http://schemas.microsoft.com/office/word/2010/wordml" xmlns:w15="http://schemas.microsoft.com/office/word/2012/wordml" xmlns:w16cex="http://schemas.microsoft.com/office/word/2018/wordml/cex" xmlns:w16cid="http://schemas.microsoft.com/office/word/2016/wordml/cid" xmlns:w16="http://schemas.microsoft.com/office/word/2018/wordml" xmlns:w16se="http://schemas.microsoft.com/office/word/2015/wordml/symex" xmlns:wpg="http://schemas.microsoft.com/office/word/2010/wordprocessingGroup" xmlns:wpi="http://schemas.microsoft.com/office/word/2010/wordprocessingInk" xmlns:wne="http://schemas.microsoft.com/office/word/2006/wordml" xmlns:wps="http://schemas.microsoft.com/office/word/2010/wordprocessingShape" mc:Ignorable="w14 w15 w16se w16cid w16 w16cex wp14">
+<w:ftr xmlns:wpc="http://schemas.microsoft.com/office/word/2010/wordprocessingCanvas" xmlns:cx="http://schemas.microsoft.com/office/drawing/2014/chartex" xmlns:cx1="http://schemas.microsoft.com/office/drawing/2015/9/8/chartex" xmlns:cx2="http://schemas.microsoft.com/office/drawing/2015/10/21/chartex" xmlns:cx3="http://schemas.microsoft.com/office/drawing/2016/5/9/chartex" xmlns:cx4="http://schemas.microsoft.com/office/drawing/2016/5/10/chartex" xmlns:cx5="http://schemas.microsoft.com/office/drawing/2016/5/11/chartex" xmlns:cx6="http://schemas.microsoft.com/office/drawing/2016/5/12/chartex" xmlns:cx7="http://schemas.microsoft.com/office/drawing/2016/5/13/chartex" xmlns:cx8="http://schemas.microsoft.com/office/drawing/2016/5/14/chartex" xmlns:mc="http://schemas.openxmlformats.org/markup-compatibility/2006" xmlns:aink="http://schemas.microsoft.com/office/drawing/2016/ink" xmlns:am3d="http://schemas.microsoft.com/office/drawing/2017/model3d" xmlns:o="urn:schemas-microsoft-com:office:office" xmlns:r="http://schemas.openxmlformats.org/officeDocument/2006/relationships" xmlns:m="http://schemas.openxmlformats.org/officeDocument/2006/math" xmlns:v="urn:schemas-microsoft-com:vml" xmlns:wp14="http://schemas.microsoft.com/office/word/2010/wordprocessingDrawing" xmlns:wp="http://schemas.openxmlformats.org/drawingml/2006/wordprocessingDrawing" xmlns:w10="urn:schemas-microsoft-com:office:word" xmlns:w="http://schemas.openxmlformats.org/wordprocessingml/2006/main" xmlns:w14="http://schemas.microsoft.com/office/word/2010/wordml" xmlns:w15="http://schemas.microsoft.com/office/word/2012/wordml" xmlns:w16cex="http://schemas.microsoft.com/office/word/2018/wordml/cex" xmlns:w16cid="http://schemas.microsoft.com/office/word/2016/wordml/cid" xmlns:w16="http://schemas.microsoft.com/office/word/2018/wordml" xmlns:w16sdtdh="http://schemas.microsoft.com/office/word/2020/wordml/sdtdatahash" xmlns:w16se="http://schemas.microsoft.com/office/word/2015/wordml/symex" xmlns:wpg="http://schemas.microsoft.com/office/word/2010/wordprocessingGroup" xmlns:wpi="http://schemas.microsoft.com/office/word/2010/wordprocessingInk" xmlns:wne="http://schemas.microsoft.com/office/word/2006/wordml" xmlns:wps="http://schemas.microsoft.com/office/word/2010/wordprocessingShape" mc:Ignorable="w14 w15 w16se w16cid w16 w16cex w16sdtdh wp14">
   <w:p>
     <w:pPr>
       <w:spacing w:after="0" w:line="259" w:lineRule="auto"/>
@@ -3445,7 +3485,7 @@
 </file>
 
 <file path=word/footnotes.xml><?xml version="1.0" encoding="utf-8"?>
-<w:footnotes xmlns:wpc="http://schemas.microsoft.com/office/word/2010/wordprocessingCanvas" xmlns:cx="http://schemas.microsoft.com/office/drawing/2014/chartex" xmlns:cx1="http://schemas.microsoft.com/office/drawing/2015/9/8/chartex" xmlns:cx2="http://schemas.microsoft.com/office/drawing/2015/10/21/chartex" xmlns:cx3="http://schemas.microsoft.com/office/drawing/2016/5/9/chartex" xmlns:cx4="http://schemas.microsoft.com/office/drawing/2016/5/10/chartex" xmlns:cx5="http://schemas.microsoft.com/office/drawing/2016/5/11/chartex" xmlns:cx6="http://schemas.microsoft.com/office/drawing/2016/5/12/chartex" xmlns:cx7="http://schemas.microsoft.com/office/drawing/2016/5/13/chartex" xmlns:cx8="http://schemas.microsoft.com/office/drawing/2016/5/14/chartex" xmlns:mc="http://schemas.openxmlformats.org/markup-compatibility/2006" xmlns:aink="http://schemas.microsoft.com/office/drawing/2016/ink" xmlns:am3d="http://schemas.microsoft.com/office/drawing/2017/model3d" xmlns:o="urn:schemas-microsoft-com:office:office" xmlns:r="http://schemas.openxmlformats.org/officeDocument/2006/relationships" xmlns:m="http://schemas.openxmlformats.org/officeDocument/2006/math" xmlns:v="urn:schemas-microsoft-com:vml" xmlns:wp14="http://schemas.microsoft.com/office/word/2010/wordprocessingDrawing" xmlns:wp="http://schemas.openxmlformats.org/drawingml/2006/wordprocessingDrawing" xmlns:w10="urn:schemas-microsoft-com:office:word" xmlns:w="http://schemas.openxmlformats.org/wordprocessingml/2006/main" xmlns:w14="http://schemas.microsoft.com/office/word/2010/wordml" xmlns:w15="http://schemas.microsoft.com/office/word/2012/wordml" xmlns:w16cex="http://schemas.microsoft.com/office/word/2018/wordml/cex" xmlns:w16cid="http://schemas.microsoft.com/office/word/2016/wordml/cid" xmlns:w16="http://schemas.microsoft.com/office/word/2018/wordml" xmlns:w16se="http://schemas.microsoft.com/office/word/2015/wordml/symex" xmlns:wpg="http://schemas.microsoft.com/office/word/2010/wordprocessingGroup" xmlns:wpi="http://schemas.microsoft.com/office/word/2010/wordprocessingInk" xmlns:wne="http://schemas.microsoft.com/office/word/2006/wordml" xmlns:wps="http://schemas.microsoft.com/office/word/2010/wordprocessingShape" mc:Ignorable="w14 w15 w16se w16cid w16 w16cex wp14">
+<w:footnotes xmlns:wpc="http://schemas.microsoft.com/office/word/2010/wordprocessingCanvas" xmlns:cx="http://schemas.microsoft.com/office/drawing/2014/chartex" xmlns:cx1="http://schemas.microsoft.com/office/drawing/2015/9/8/chartex" xmlns:cx2="http://schemas.microsoft.com/office/drawing/2015/10/21/chartex" xmlns:cx3="http://schemas.microsoft.com/office/drawing/2016/5/9/chartex" xmlns:cx4="http://schemas.microsoft.com/office/drawing/2016/5/10/chartex" xmlns:cx5="http://schemas.microsoft.com/office/drawing/2016/5/11/chartex" xmlns:cx6="http://schemas.microsoft.com/office/drawing/2016/5/12/chartex" xmlns:cx7="http://schemas.microsoft.com/office/drawing/2016/5/13/chartex" xmlns:cx8="http://schemas.microsoft.com/office/drawing/2016/5/14/chartex" xmlns:mc="http://schemas.openxmlformats.org/markup-compatibility/2006" xmlns:aink="http://schemas.microsoft.com/office/drawing/2016/ink" xmlns:am3d="http://schemas.microsoft.com/office/drawing/2017/model3d" xmlns:o="urn:schemas-microsoft-com:office:office" xmlns:r="http://schemas.openxmlformats.org/officeDocument/2006/relationships" xmlns:m="http://schemas.openxmlformats.org/officeDocument/2006/math" xmlns:v="urn:schemas-microsoft-com:vml" xmlns:wp14="http://schemas.microsoft.com/office/word/2010/wordprocessingDrawing" xmlns:wp="http://schemas.openxmlformats.org/drawingml/2006/wordprocessingDrawing" xmlns:w10="urn:schemas-microsoft-com:office:word" xmlns:w="http://schemas.openxmlformats.org/wordprocessingml/2006/main" xmlns:w14="http://schemas.microsoft.com/office/word/2010/wordml" xmlns:w15="http://schemas.microsoft.com/office/word/2012/wordml" xmlns:w16cex="http://schemas.microsoft.com/office/word/2018/wordml/cex" xmlns:w16cid="http://schemas.microsoft.com/office/word/2016/wordml/cid" xmlns:w16="http://schemas.microsoft.com/office/word/2018/wordml" xmlns:w16sdtdh="http://schemas.microsoft.com/office/word/2020/wordml/sdtdatahash" xmlns:w16se="http://schemas.microsoft.com/office/word/2015/wordml/symex" xmlns:wpg="http://schemas.microsoft.com/office/word/2010/wordprocessingGroup" xmlns:wpi="http://schemas.microsoft.com/office/word/2010/wordprocessingInk" xmlns:wne="http://schemas.microsoft.com/office/word/2006/wordml" xmlns:wps="http://schemas.microsoft.com/office/word/2010/wordprocessingShape" mc:Ignorable="w14 w15 w16se w16cid w16 w16cex w16sdtdh wp14">
   <w:footnote w:type="separator" w:id="-1">
     <w:p>
       <w:pPr>
@@ -3477,7 +3517,7 @@
 </file>
 
 <file path=word/numbering.xml><?xml version="1.0" encoding="utf-8"?>
-<w:numbering xmlns:wpc="http://schemas.microsoft.com/office/word/2010/wordprocessingCanvas" xmlns:cx="http://schemas.microsoft.com/office/drawing/2014/chartex" xmlns:cx1="http://schemas.microsoft.com/office/drawing/2015/9/8/chartex" xmlns:cx2="http://schemas.microsoft.com/office/drawing/2015/10/21/chartex" xmlns:cx3="http://schemas.microsoft.com/office/drawing/2016/5/9/chartex" xmlns:cx4="http://schemas.microsoft.com/office/drawing/2016/5/10/chartex" xmlns:cx5="http://schemas.microsoft.com/office/drawing/2016/5/11/chartex" xmlns:cx6="http://schemas.microsoft.com/office/drawing/2016/5/12/chartex" xmlns:cx7="http://schemas.microsoft.com/office/drawing/2016/5/13/chartex" xmlns:cx8="http://schemas.microsoft.com/office/drawing/2016/5/14/chartex" xmlns:mc="http://schemas.openxmlformats.org/markup-compatibility/2006" xmlns:aink="http://schemas.microsoft.com/office/drawing/2016/ink" xmlns:am3d="http://schemas.microsoft.com/office/drawing/2017/model3d" xmlns:o="urn:schemas-microsoft-com:office:office" xmlns:r="http://schemas.openxmlformats.org/officeDocument/2006/relationships" xmlns:m="http://schemas.openxmlformats.org/officeDocument/2006/math" xmlns:v="urn:schemas-microsoft-com:vml" xmlns:wp14="http://schemas.microsoft.com/office/word/2010/wordprocessingDrawing" xmlns:wp="http://schemas.openxmlformats.org/drawingml/2006/wordprocessingDrawing" xmlns:w10="urn:schemas-microsoft-com:office:word" xmlns:w="http://schemas.openxmlformats.org/wordprocessingml/2006/main" xmlns:w14="http://schemas.microsoft.com/office/word/2010/wordml" xmlns:w15="http://schemas.microsoft.com/office/word/2012/wordml" xmlns:w16cex="http://schemas.microsoft.com/office/word/2018/wordml/cex" xmlns:w16cid="http://schemas.microsoft.com/office/word/2016/wordml/cid" xmlns:w16="http://schemas.microsoft.com/office/word/2018/wordml" xmlns:w16se="http://schemas.microsoft.com/office/word/2015/wordml/symex" xmlns:wpg="http://schemas.microsoft.com/office/word/2010/wordprocessingGroup" xmlns:wpi="http://schemas.microsoft.com/office/word/2010/wordprocessingInk" xmlns:wne="http://schemas.microsoft.com/office/word/2006/wordml" xmlns:wps="http://schemas.microsoft.com/office/word/2010/wordprocessingShape" mc:Ignorable="w14 w15 w16se w16cid w16 w16cex wp14">
+<w:numbering xmlns:wpc="http://schemas.microsoft.com/office/word/2010/wordprocessingCanvas" xmlns:cx="http://schemas.microsoft.com/office/drawing/2014/chartex" xmlns:cx1="http://schemas.microsoft.com/office/drawing/2015/9/8/chartex" xmlns:cx2="http://schemas.microsoft.com/office/drawing/2015/10/21/chartex" xmlns:cx3="http://schemas.microsoft.com/office/drawing/2016/5/9/chartex" xmlns:cx4="http://schemas.microsoft.com/office/drawing/2016/5/10/chartex" xmlns:cx5="http://schemas.microsoft.com/office/drawing/2016/5/11/chartex" xmlns:cx6="http://schemas.microsoft.com/office/drawing/2016/5/12/chartex" xmlns:cx7="http://schemas.microsoft.com/office/drawing/2016/5/13/chartex" xmlns:cx8="http://schemas.microsoft.com/office/drawing/2016/5/14/chartex" xmlns:mc="http://schemas.openxmlformats.org/markup-compatibility/2006" xmlns:aink="http://schemas.microsoft.com/office/drawing/2016/ink" xmlns:am3d="http://schemas.microsoft.com/office/drawing/2017/model3d" xmlns:o="urn:schemas-microsoft-com:office:office" xmlns:r="http://schemas.openxmlformats.org/officeDocument/2006/relationships" xmlns:m="http://schemas.openxmlformats.org/officeDocument/2006/math" xmlns:v="urn:schemas-microsoft-com:vml" xmlns:wp14="http://schemas.microsoft.com/office/word/2010/wordprocessingDrawing" xmlns:wp="http://schemas.openxmlformats.org/drawingml/2006/wordprocessingDrawing" xmlns:w10="urn:schemas-microsoft-com:office:word" xmlns:w="http://schemas.openxmlformats.org/wordprocessingml/2006/main" xmlns:w14="http://schemas.microsoft.com/office/word/2010/wordml" xmlns:w15="http://schemas.microsoft.com/office/word/2012/wordml" xmlns:w16cex="http://schemas.microsoft.com/office/word/2018/wordml/cex" xmlns:w16cid="http://schemas.microsoft.com/office/word/2016/wordml/cid" xmlns:w16="http://schemas.microsoft.com/office/word/2018/wordml" xmlns:w16sdtdh="http://schemas.microsoft.com/office/word/2020/wordml/sdtdatahash" xmlns:w16se="http://schemas.microsoft.com/office/word/2015/wordml/symex" xmlns:wpg="http://schemas.microsoft.com/office/word/2010/wordprocessingGroup" xmlns:wpi="http://schemas.microsoft.com/office/word/2010/wordprocessingInk" xmlns:wne="http://schemas.microsoft.com/office/word/2006/wordml" xmlns:wps="http://schemas.microsoft.com/office/word/2010/wordprocessingShape" mc:Ignorable="w14 w15 w16se w16cid w16 w16cex w16sdtdh wp14">
   <w:numPicBullet w:numPicBulletId="0">
     <w:pict>
       <v:shapetype id="_x0000_t75" coordsize="21600,21600" o:spt="75" o:preferrelative="t" path="m@4@5l@4@11@9@11@9@5xe" filled="f" stroked="f">
@@ -3499,7 +3539,7 @@
         <v:path o:extrusionok="f" gradientshapeok="t" o:connecttype="rect"/>
         <o:lock v:ext="edit" aspectratio="t"/>
       </v:shapetype>
-      <v:shape id="_x0000_i1212" type="#_x0000_t75" style="width:13.35pt;height:13.35pt;visibility:visible" o:bullet="t">
+      <v:shape id="_x0000_i1059" type="#_x0000_t75" style="width:13.25pt;height:13.25pt;visibility:visible" o:bullet="t">
         <v:imagedata r:id="rId1" o:title=""/>
       </v:shape>
     </w:pict>
@@ -7496,7 +7536,7 @@
 </file>
 
 <file path=word/styles.xml><?xml version="1.0" encoding="utf-8"?>
-<w:styles xmlns:mc="http://schemas.openxmlformats.org/markup-compatibility/2006" xmlns:r="http://schemas.openxmlformats.org/officeDocument/2006/relationships" xmlns:w="http://schemas.openxmlformats.org/wordprocessingml/2006/main" xmlns:w14="http://schemas.microsoft.com/office/word/2010/wordml" xmlns:w15="http://schemas.microsoft.com/office/word/2012/wordml" xmlns:w16cex="http://schemas.microsoft.com/office/word/2018/wordml/cex" xmlns:w16cid="http://schemas.microsoft.com/office/word/2016/wordml/cid" xmlns:w16="http://schemas.microsoft.com/office/word/2018/wordml" xmlns:w16se="http://schemas.microsoft.com/office/word/2015/wordml/symex" mc:Ignorable="w14 w15 w16se w16cid w16 w16cex">
+<w:styles xmlns:mc="http://schemas.openxmlformats.org/markup-compatibility/2006" xmlns:r="http://schemas.openxmlformats.org/officeDocument/2006/relationships" xmlns:w="http://schemas.openxmlformats.org/wordprocessingml/2006/main" xmlns:w14="http://schemas.microsoft.com/office/word/2010/wordml" xmlns:w15="http://schemas.microsoft.com/office/word/2012/wordml" xmlns:w16cex="http://schemas.microsoft.com/office/word/2018/wordml/cex" xmlns:w16cid="http://schemas.microsoft.com/office/word/2016/wordml/cid" xmlns:w16="http://schemas.microsoft.com/office/word/2018/wordml" xmlns:w16sdtdh="http://schemas.microsoft.com/office/word/2020/wordml/sdtdatahash" xmlns:w16se="http://schemas.microsoft.com/office/word/2015/wordml/symex" mc:Ignorable="w14 w15 w16se w16cid w16 w16cex w16sdtdh">
   <w:docDefaults>
     <w:rPrDefault>
       <w:rPr>
@@ -9127,12 +9167,7 @@
 </file>
 
 <file path=customXml/item1.xml><?xml version="1.0" encoding="utf-8"?>
-<?mso-contentType ?>
-<FormTemplates xmlns="http://schemas.microsoft.com/sharepoint/v3/contenttype/forms">
-  <Display>DocumentLibraryForm</Display>
-  <Edit>DocumentLibraryForm</Edit>
-  <New>DocumentLibraryForm</New>
-</FormTemplates>
+<b:Sources xmlns:b="http://schemas.openxmlformats.org/officeDocument/2006/bibliography" xmlns="http://schemas.openxmlformats.org/officeDocument/2006/bibliography" SelectedStyle="\APASixthEditionOfficeOnline.xsl" StyleName="APA" Version="6"/>
 </file>
 
 <file path=customXml/item2.xml><?xml version="1.0" encoding="utf-8"?>
@@ -9353,7 +9388,12 @@
 </file>
 
 <file path=customXml/item3.xml><?xml version="1.0" encoding="utf-8"?>
-<b:Sources xmlns:b="http://schemas.openxmlformats.org/officeDocument/2006/bibliography" xmlns="http://schemas.openxmlformats.org/officeDocument/2006/bibliography" SelectedStyle="\APASixthEditionOfficeOnline.xsl" StyleName="APA" Version="6"/>
+<?mso-contentType ?>
+<FormTemplates xmlns="http://schemas.microsoft.com/sharepoint/v3/contenttype/forms">
+  <Display>DocumentLibraryForm</Display>
+  <Edit>DocumentLibraryForm</Edit>
+  <New>DocumentLibraryForm</New>
+</FormTemplates>
 </file>
 
 <file path=customXml/item4.xml><?xml version="1.0" encoding="utf-8"?>
@@ -9371,9 +9411,9 @@
 </file>
 
 <file path=customXml/itemProps1.xml><?xml version="1.0" encoding="utf-8"?>
-<ds:datastoreItem xmlns:ds="http://schemas.openxmlformats.org/officeDocument/2006/customXml" ds:itemID="{899977B6-4170-4EBB-8EC3-1772808F953C}">
+<ds:datastoreItem xmlns:ds="http://schemas.openxmlformats.org/officeDocument/2006/customXml" ds:itemID="{DB5AB568-64EE-4C4E-ABFE-51ECBCE03008}">
   <ds:schemaRefs>
-    <ds:schemaRef ds:uri="http://schemas.microsoft.com/sharepoint/v3/contenttype/forms"/>
+    <ds:schemaRef ds:uri="http://schemas.openxmlformats.org/officeDocument/2006/bibliography"/>
   </ds:schemaRefs>
 </ds:datastoreItem>
 </file>
@@ -9398,9 +9438,9 @@
 </file>
 
 <file path=customXml/itemProps3.xml><?xml version="1.0" encoding="utf-8"?>
-<ds:datastoreItem xmlns:ds="http://schemas.openxmlformats.org/officeDocument/2006/customXml" ds:itemID="{DB5AB568-64EE-4C4E-ABFE-51ECBCE03008}">
+<ds:datastoreItem xmlns:ds="http://schemas.openxmlformats.org/officeDocument/2006/customXml" ds:itemID="{899977B6-4170-4EBB-8EC3-1772808F953C}">
   <ds:schemaRefs>
-    <ds:schemaRef ds:uri="http://schemas.openxmlformats.org/officeDocument/2006/bibliography"/>
+    <ds:schemaRef ds:uri="http://schemas.microsoft.com/sharepoint/v3/contenttype/forms"/>
   </ds:schemaRefs>
 </ds:datastoreItem>
 </file>

</xml_diff>